<commit_message>
made corrections in the diagram, added login and log out
</commit_message>
<xml_diff>
--- a/ModelDiagramAdmin.docx
+++ b/ModelDiagramAdmin.docx
@@ -2,9 +2,8 @@
 <file path=word/document.xml><?xml version="1.0" encoding="utf-8"?>
 <w:document xmlns:wpc="http://schemas.microsoft.com/office/word/2010/wordprocessingCanvas" xmlns:cx="http://schemas.microsoft.com/office/drawing/2014/chartex" xmlns:mc="http://schemas.openxmlformats.org/markup-compatibility/2006" xmlns:o="urn:schemas-microsoft-com:office:office" xmlns:r="http://schemas.openxmlformats.org/officeDocument/2006/relationships" xmlns:m="http://schemas.openxmlformats.org/officeDocument/2006/math" xmlns:v="urn:schemas-microsoft-com:vml" xmlns:wp14="http://schemas.microsoft.com/office/word/2010/wordprocessingDrawing" xmlns:wp="http://schemas.openxmlformats.org/drawingml/2006/wordprocessingDrawing" xmlns:w10="urn:schemas-microsoft-com:office:word" xmlns:w="http://schemas.openxmlformats.org/wordprocessingml/2006/main" xmlns:w14="http://schemas.microsoft.com/office/word/2010/wordml" xmlns:w15="http://schemas.microsoft.com/office/word/2012/wordml" xmlns:w16se="http://schemas.microsoft.com/office/word/2015/wordml/symex" xmlns:wpg="http://schemas.microsoft.com/office/word/2010/wordprocessingGroup" xmlns:wpi="http://schemas.microsoft.com/office/word/2010/wordprocessingInk" xmlns:wne="http://schemas.microsoft.com/office/word/2006/wordml" xmlns:wps="http://schemas.microsoft.com/office/word/2010/wordprocessingShape" mc:Ignorable="w14 w15 w16se wp14">
   <w:body>
+    <w:p/>
     <w:p>
-      <w:bookmarkStart w:id="0" w:name="_GoBack"/>
-      <w:bookmarkEnd w:id="0"/>
       <w:r>
         <w:rPr>
           <w:noProof/>
@@ -12,7 +11,968 @@
         <mc:AlternateContent>
           <mc:Choice Requires="wps">
             <w:drawing>
-              <wp:anchor distT="0" distB="0" distL="114300" distR="114300" simplePos="0" relativeHeight="251683840" behindDoc="0" locked="0" layoutInCell="1" allowOverlap="1">
+              <wp:anchor distT="0" distB="0" distL="114300" distR="114300" simplePos="0" relativeHeight="251695104" behindDoc="0" locked="0" layoutInCell="1" allowOverlap="1">
+                <wp:simplePos x="0" y="0"/>
+                <wp:positionH relativeFrom="column">
+                  <wp:posOffset>1371600</wp:posOffset>
+                </wp:positionH>
+                <wp:positionV relativeFrom="paragraph">
+                  <wp:posOffset>276225</wp:posOffset>
+                </wp:positionV>
+                <wp:extent cx="733425" cy="0"/>
+                <wp:effectExtent l="38100" t="76200" r="0" b="95250"/>
+                <wp:wrapNone/>
+                <wp:docPr id="40" name="Straight Arrow Connector 40"/>
+                <wp:cNvGraphicFramePr/>
+                <a:graphic xmlns:a="http://schemas.openxmlformats.org/drawingml/2006/main">
+                  <a:graphicData uri="http://schemas.microsoft.com/office/word/2010/wordprocessingShape">
+                    <wps:wsp>
+                      <wps:cNvCnPr/>
+                      <wps:spPr>
+                        <a:xfrm flipH="1">
+                          <a:off x="0" y="0"/>
+                          <a:ext cx="733425" cy="0"/>
+                        </a:xfrm>
+                        <a:prstGeom prst="straightConnector1">
+                          <a:avLst/>
+                        </a:prstGeom>
+                        <a:ln>
+                          <a:tailEnd type="triangle"/>
+                        </a:ln>
+                      </wps:spPr>
+                      <wps:style>
+                        <a:lnRef idx="1">
+                          <a:schemeClr val="accent1"/>
+                        </a:lnRef>
+                        <a:fillRef idx="0">
+                          <a:schemeClr val="accent1"/>
+                        </a:fillRef>
+                        <a:effectRef idx="0">
+                          <a:schemeClr val="accent1"/>
+                        </a:effectRef>
+                        <a:fontRef idx="minor">
+                          <a:schemeClr val="tx1"/>
+                        </a:fontRef>
+                      </wps:style>
+                      <wps:bodyPr/>
+                    </wps:wsp>
+                  </a:graphicData>
+                </a:graphic>
+              </wp:anchor>
+            </w:drawing>
+          </mc:Choice>
+          <mc:Fallback>
+            <w:pict>
+              <v:shapetype w14:anchorId="0A65A18A" id="_x0000_t32" coordsize="21600,21600" o:spt="32" o:oned="t" path="m,l21600,21600e" filled="f">
+                <v:path arrowok="t" fillok="f" o:connecttype="none"/>
+                <o:lock v:ext="edit" shapetype="t"/>
+              </v:shapetype>
+              <v:shape id="Straight Arrow Connector 40" o:spid="_x0000_s1026" type="#_x0000_t32" style="position:absolute;margin-left:108pt;margin-top:21.75pt;width:57.75pt;height:0;flip:x;z-index:251695104;visibility:visible;mso-wrap-style:square;mso-wrap-distance-left:9pt;mso-wrap-distance-top:0;mso-wrap-distance-right:9pt;mso-wrap-distance-bottom:0;mso-position-horizontal:absolute;mso-position-horizontal-relative:text;mso-position-vertical:absolute;mso-position-vertical-relative:text" o:gfxdata="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" strokecolor="#5b9bd5 [3204]" strokeweight=".5pt">
+                <v:stroke endarrow="block" joinstyle="miter"/>
+              </v:shape>
+            </w:pict>
+          </mc:Fallback>
+        </mc:AlternateContent>
+      </w:r>
+      <w:r>
+        <w:rPr>
+          <w:noProof/>
+        </w:rPr>
+        <mc:AlternateContent>
+          <mc:Choice Requires="wps">
+            <w:drawing>
+              <wp:anchor distT="0" distB="0" distL="114300" distR="114300" simplePos="0" relativeHeight="251692032" behindDoc="0" locked="0" layoutInCell="1" allowOverlap="1" wp14:anchorId="6737E8A2" wp14:editId="66E478F3">
+                <wp:simplePos x="0" y="0"/>
+                <wp:positionH relativeFrom="column">
+                  <wp:posOffset>342900</wp:posOffset>
+                </wp:positionH>
+                <wp:positionV relativeFrom="paragraph">
+                  <wp:posOffset>75565</wp:posOffset>
+                </wp:positionV>
+                <wp:extent cx="1057275" cy="438150"/>
+                <wp:effectExtent l="0" t="0" r="28575" b="19050"/>
+                <wp:wrapNone/>
+                <wp:docPr id="35" name="Rounded Rectangle 35"/>
+                <wp:cNvGraphicFramePr/>
+                <a:graphic xmlns:a="http://schemas.openxmlformats.org/drawingml/2006/main">
+                  <a:graphicData uri="http://schemas.microsoft.com/office/word/2010/wordprocessingShape">
+                    <wps:wsp>
+                      <wps:cNvSpPr/>
+                      <wps:spPr>
+                        <a:xfrm>
+                          <a:off x="0" y="0"/>
+                          <a:ext cx="1057275" cy="438150"/>
+                        </a:xfrm>
+                        <a:prstGeom prst="roundRect">
+                          <a:avLst/>
+                        </a:prstGeom>
+                      </wps:spPr>
+                      <wps:style>
+                        <a:lnRef idx="2">
+                          <a:schemeClr val="accent6"/>
+                        </a:lnRef>
+                        <a:fillRef idx="1">
+                          <a:schemeClr val="lt1"/>
+                        </a:fillRef>
+                        <a:effectRef idx="0">
+                          <a:schemeClr val="accent6"/>
+                        </a:effectRef>
+                        <a:fontRef idx="minor">
+                          <a:schemeClr val="dk1"/>
+                        </a:fontRef>
+                      </wps:style>
+                      <wps:txbx>
+                        <w:txbxContent>
+                          <w:p>
+                            <w:pPr>
+                              <w:jc w:val="center"/>
+                            </w:pPr>
+                            <w:r>
+                              <w:t>LOG OUT</w:t>
+                            </w:r>
+                          </w:p>
+                        </w:txbxContent>
+                      </wps:txbx>
+                      <wps:bodyPr rot="0" spcFirstLastPara="0" vertOverflow="overflow" horzOverflow="overflow" vert="horz" wrap="square" lIns="91440" tIns="45720" rIns="91440" bIns="45720" numCol="1" spcCol="0" rtlCol="0" fromWordArt="0" anchor="ctr" anchorCtr="0" forceAA="0" compatLnSpc="1">
+                        <a:prstTxWarp prst="textNoShape">
+                          <a:avLst/>
+                        </a:prstTxWarp>
+                        <a:noAutofit/>
+                      </wps:bodyPr>
+                    </wps:wsp>
+                  </a:graphicData>
+                </a:graphic>
+              </wp:anchor>
+            </w:drawing>
+          </mc:Choice>
+          <mc:Fallback>
+            <w:pict>
+              <v:roundrect w14:anchorId="6737E8A2" id="Rounded Rectangle 35" o:spid="_x0000_s1026" style="position:absolute;margin-left:27pt;margin-top:5.95pt;width:83.25pt;height:34.5pt;z-index:251692032;visibility:visible;mso-wrap-style:square;mso-wrap-distance-left:9pt;mso-wrap-distance-top:0;mso-wrap-distance-right:9pt;mso-wrap-distance-bottom:0;mso-position-horizontal:absolute;mso-position-horizontal-relative:text;mso-position-vertical:absolute;mso-position-vertical-relative:text;v-text-anchor:middle" arcsize="10923f" o:gfxdata="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" fillcolor="white [3201]" strokecolor="#70ad47 [3209]" strokeweight="1pt">
+                <v:stroke joinstyle="miter"/>
+                <v:textbox>
+                  <w:txbxContent>
+                    <w:p>
+                      <w:pPr>
+                        <w:jc w:val="center"/>
+                      </w:pPr>
+                      <w:r>
+                        <w:t>LOG OUT</w:t>
+                      </w:r>
+                    </w:p>
+                  </w:txbxContent>
+                </v:textbox>
+              </v:roundrect>
+            </w:pict>
+          </mc:Fallback>
+        </mc:AlternateContent>
+      </w:r>
+      <w:r>
+        <w:rPr>
+          <w:noProof/>
+        </w:rPr>
+        <mc:AlternateContent>
+          <mc:Choice Requires="wps">
+            <w:drawing>
+              <wp:anchor distT="0" distB="0" distL="114300" distR="114300" simplePos="0" relativeHeight="251684864" behindDoc="0" locked="0" layoutInCell="1" allowOverlap="1" wp14:anchorId="404E6B83" wp14:editId="1B7F4839">
+                <wp:simplePos x="0" y="0"/>
+                <wp:positionH relativeFrom="column">
+                  <wp:posOffset>2095500</wp:posOffset>
+                </wp:positionH>
+                <wp:positionV relativeFrom="paragraph">
+                  <wp:posOffset>8890</wp:posOffset>
+                </wp:positionV>
+                <wp:extent cx="1400175" cy="600075"/>
+                <wp:effectExtent l="0" t="0" r="28575" b="28575"/>
+                <wp:wrapNone/>
+                <wp:docPr id="8" name="Rounded Rectangle 8"/>
+                <wp:cNvGraphicFramePr/>
+                <a:graphic xmlns:a="http://schemas.openxmlformats.org/drawingml/2006/main">
+                  <a:graphicData uri="http://schemas.microsoft.com/office/word/2010/wordprocessingShape">
+                    <wps:wsp>
+                      <wps:cNvSpPr/>
+                      <wps:spPr>
+                        <a:xfrm>
+                          <a:off x="0" y="0"/>
+                          <a:ext cx="1400175" cy="600075"/>
+                        </a:xfrm>
+                        <a:prstGeom prst="roundRect">
+                          <a:avLst/>
+                        </a:prstGeom>
+                      </wps:spPr>
+                      <wps:style>
+                        <a:lnRef idx="2">
+                          <a:schemeClr val="accent6"/>
+                        </a:lnRef>
+                        <a:fillRef idx="1">
+                          <a:schemeClr val="lt1"/>
+                        </a:fillRef>
+                        <a:effectRef idx="0">
+                          <a:schemeClr val="accent6"/>
+                        </a:effectRef>
+                        <a:fontRef idx="minor">
+                          <a:schemeClr val="dk1"/>
+                        </a:fontRef>
+                      </wps:style>
+                      <wps:txbx>
+                        <w:txbxContent>
+                          <w:p>
+                            <w:pPr>
+                              <w:jc w:val="center"/>
+                            </w:pPr>
+                            <w:r>
+                              <w:t>ADMIN</w:t>
+                            </w:r>
+                          </w:p>
+                        </w:txbxContent>
+                      </wps:txbx>
+                      <wps:bodyPr rot="0" spcFirstLastPara="0" vertOverflow="overflow" horzOverflow="overflow" vert="horz" wrap="square" lIns="91440" tIns="45720" rIns="91440" bIns="45720" numCol="1" spcCol="0" rtlCol="0" fromWordArt="0" anchor="ctr" anchorCtr="0" forceAA="0" compatLnSpc="1">
+                        <a:prstTxWarp prst="textNoShape">
+                          <a:avLst/>
+                        </a:prstTxWarp>
+                        <a:noAutofit/>
+                      </wps:bodyPr>
+                    </wps:wsp>
+                  </a:graphicData>
+                </a:graphic>
+              </wp:anchor>
+            </w:drawing>
+          </mc:Choice>
+          <mc:Fallback>
+            <w:pict>
+              <v:roundrect w14:anchorId="404E6B83" id="Rounded Rectangle 8" o:spid="_x0000_s1027" style="position:absolute;margin-left:165pt;margin-top:.7pt;width:110.25pt;height:47.25pt;z-index:251684864;visibility:visible;mso-wrap-style:square;mso-wrap-distance-left:9pt;mso-wrap-distance-top:0;mso-wrap-distance-right:9pt;mso-wrap-distance-bottom:0;mso-position-horizontal:absolute;mso-position-horizontal-relative:text;mso-position-vertical:absolute;mso-position-vertical-relative:text;v-text-anchor:middle" arcsize="10923f" o:gfxdata="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" fillcolor="white [3201]" strokecolor="#70ad47 [3209]" strokeweight="1pt">
+                <v:stroke joinstyle="miter"/>
+                <v:textbox>
+                  <w:txbxContent>
+                    <w:p>
+                      <w:pPr>
+                        <w:jc w:val="center"/>
+                      </w:pPr>
+                      <w:r>
+                        <w:t>ADMIN</w:t>
+                      </w:r>
+                    </w:p>
+                  </w:txbxContent>
+                </v:textbox>
+              </v:roundrect>
+            </w:pict>
+          </mc:Fallback>
+        </mc:AlternateContent>
+      </w:r>
+    </w:p>
+    <w:p>
+      <w:bookmarkStart w:id="0" w:name="_GoBack"/>
+      <w:bookmarkEnd w:id="0"/>
+    </w:p>
+    <w:p>
+      <w:r>
+        <w:rPr>
+          <w:noProof/>
+        </w:rPr>
+        <mc:AlternateContent>
+          <mc:Choice Requires="wps">
+            <w:drawing>
+              <wp:anchor distT="0" distB="0" distL="114300" distR="114300" simplePos="0" relativeHeight="251697152" behindDoc="0" locked="0" layoutInCell="1" allowOverlap="1">
+                <wp:simplePos x="0" y="0"/>
+                <wp:positionH relativeFrom="column">
+                  <wp:posOffset>3629025</wp:posOffset>
+                </wp:positionH>
+                <wp:positionV relativeFrom="paragraph">
+                  <wp:posOffset>257810</wp:posOffset>
+                </wp:positionV>
+                <wp:extent cx="885825" cy="419100"/>
+                <wp:effectExtent l="0" t="38100" r="47625" b="19050"/>
+                <wp:wrapNone/>
+                <wp:docPr id="42" name="Straight Arrow Connector 42"/>
+                <wp:cNvGraphicFramePr/>
+                <a:graphic xmlns:a="http://schemas.openxmlformats.org/drawingml/2006/main">
+                  <a:graphicData uri="http://schemas.microsoft.com/office/word/2010/wordprocessingShape">
+                    <wps:wsp>
+                      <wps:cNvCnPr/>
+                      <wps:spPr>
+                        <a:xfrm flipV="1">
+                          <a:off x="0" y="0"/>
+                          <a:ext cx="885825" cy="419100"/>
+                        </a:xfrm>
+                        <a:prstGeom prst="straightConnector1">
+                          <a:avLst/>
+                        </a:prstGeom>
+                        <a:ln>
+                          <a:tailEnd type="triangle"/>
+                        </a:ln>
+                      </wps:spPr>
+                      <wps:style>
+                        <a:lnRef idx="1">
+                          <a:schemeClr val="accent1"/>
+                        </a:lnRef>
+                        <a:fillRef idx="0">
+                          <a:schemeClr val="accent1"/>
+                        </a:fillRef>
+                        <a:effectRef idx="0">
+                          <a:schemeClr val="accent1"/>
+                        </a:effectRef>
+                        <a:fontRef idx="minor">
+                          <a:schemeClr val="tx1"/>
+                        </a:fontRef>
+                      </wps:style>
+                      <wps:bodyPr/>
+                    </wps:wsp>
+                  </a:graphicData>
+                </a:graphic>
+              </wp:anchor>
+            </w:drawing>
+          </mc:Choice>
+          <mc:Fallback>
+            <w:pict>
+              <v:shape w14:anchorId="550632FE" id="Straight Arrow Connector 42" o:spid="_x0000_s1026" type="#_x0000_t32" style="position:absolute;margin-left:285.75pt;margin-top:20.3pt;width:69.75pt;height:33pt;flip:y;z-index:251697152;visibility:visible;mso-wrap-style:square;mso-wrap-distance-left:9pt;mso-wrap-distance-top:0;mso-wrap-distance-right:9pt;mso-wrap-distance-bottom:0;mso-position-horizontal:absolute;mso-position-horizontal-relative:text;mso-position-vertical:absolute;mso-position-vertical-relative:text" o:gfxdata="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" strokecolor="#5b9bd5 [3204]" strokeweight=".5pt">
+                <v:stroke endarrow="block" joinstyle="miter"/>
+              </v:shape>
+            </w:pict>
+          </mc:Fallback>
+        </mc:AlternateContent>
+      </w:r>
+      <w:r>
+        <w:rPr>
+          <w:noProof/>
+        </w:rPr>
+        <mc:AlternateContent>
+          <mc:Choice Requires="wps">
+            <w:drawing>
+              <wp:anchor distT="0" distB="0" distL="114300" distR="114300" simplePos="0" relativeHeight="251696128" behindDoc="0" locked="0" layoutInCell="1" allowOverlap="1">
+                <wp:simplePos x="0" y="0"/>
+                <wp:positionH relativeFrom="column">
+                  <wp:posOffset>2790825</wp:posOffset>
+                </wp:positionH>
+                <wp:positionV relativeFrom="paragraph">
+                  <wp:posOffset>38735</wp:posOffset>
+                </wp:positionV>
+                <wp:extent cx="9525" cy="361950"/>
+                <wp:effectExtent l="38100" t="0" r="66675" b="57150"/>
+                <wp:wrapNone/>
+                <wp:docPr id="41" name="Straight Arrow Connector 41"/>
+                <wp:cNvGraphicFramePr/>
+                <a:graphic xmlns:a="http://schemas.openxmlformats.org/drawingml/2006/main">
+                  <a:graphicData uri="http://schemas.microsoft.com/office/word/2010/wordprocessingShape">
+                    <wps:wsp>
+                      <wps:cNvCnPr/>
+                      <wps:spPr>
+                        <a:xfrm>
+                          <a:off x="0" y="0"/>
+                          <a:ext cx="9525" cy="361950"/>
+                        </a:xfrm>
+                        <a:prstGeom prst="straightConnector1">
+                          <a:avLst/>
+                        </a:prstGeom>
+                        <a:ln>
+                          <a:tailEnd type="triangle"/>
+                        </a:ln>
+                      </wps:spPr>
+                      <wps:style>
+                        <a:lnRef idx="1">
+                          <a:schemeClr val="accent1"/>
+                        </a:lnRef>
+                        <a:fillRef idx="0">
+                          <a:schemeClr val="accent1"/>
+                        </a:fillRef>
+                        <a:effectRef idx="0">
+                          <a:schemeClr val="accent1"/>
+                        </a:effectRef>
+                        <a:fontRef idx="minor">
+                          <a:schemeClr val="tx1"/>
+                        </a:fontRef>
+                      </wps:style>
+                      <wps:bodyPr/>
+                    </wps:wsp>
+                  </a:graphicData>
+                </a:graphic>
+              </wp:anchor>
+            </w:drawing>
+          </mc:Choice>
+          <mc:Fallback>
+            <w:pict>
+              <v:shape w14:anchorId="3B34AE1E" id="Straight Arrow Connector 41" o:spid="_x0000_s1026" type="#_x0000_t32" style="position:absolute;margin-left:219.75pt;margin-top:3.05pt;width:.75pt;height:28.5pt;z-index:251696128;visibility:visible;mso-wrap-style:square;mso-wrap-distance-left:9pt;mso-wrap-distance-top:0;mso-wrap-distance-right:9pt;mso-wrap-distance-bottom:0;mso-position-horizontal:absolute;mso-position-horizontal-relative:text;mso-position-vertical:absolute;mso-position-vertical-relative:text" o:gfxdata="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" strokecolor="#5b9bd5 [3204]" strokeweight=".5pt">
+                <v:stroke endarrow="block" joinstyle="miter"/>
+              </v:shape>
+            </w:pict>
+          </mc:Fallback>
+        </mc:AlternateContent>
+      </w:r>
+      <w:r>
+        <w:rPr>
+          <w:noProof/>
+        </w:rPr>
+        <mc:AlternateContent>
+          <mc:Choice Requires="wps">
+            <w:drawing>
+              <wp:anchor distT="0" distB="0" distL="114300" distR="114300" simplePos="0" relativeHeight="251693056" behindDoc="0" locked="0" layoutInCell="1" allowOverlap="1" wp14:anchorId="441CF3D6" wp14:editId="25C339B4">
+                <wp:simplePos x="0" y="0"/>
+                <wp:positionH relativeFrom="column">
+                  <wp:posOffset>4505325</wp:posOffset>
+                </wp:positionH>
+                <wp:positionV relativeFrom="paragraph">
+                  <wp:posOffset>28575</wp:posOffset>
+                </wp:positionV>
+                <wp:extent cx="1314450" cy="457200"/>
+                <wp:effectExtent l="0" t="0" r="19050" b="19050"/>
+                <wp:wrapNone/>
+                <wp:docPr id="36" name="Rounded Rectangle 36"/>
+                <wp:cNvGraphicFramePr/>
+                <a:graphic xmlns:a="http://schemas.openxmlformats.org/drawingml/2006/main">
+                  <a:graphicData uri="http://schemas.microsoft.com/office/word/2010/wordprocessingShape">
+                    <wps:wsp>
+                      <wps:cNvSpPr/>
+                      <wps:spPr>
+                        <a:xfrm>
+                          <a:off x="0" y="0"/>
+                          <a:ext cx="1314450" cy="457200"/>
+                        </a:xfrm>
+                        <a:prstGeom prst="roundRect">
+                          <a:avLst/>
+                        </a:prstGeom>
+                      </wps:spPr>
+                      <wps:style>
+                        <a:lnRef idx="2">
+                          <a:schemeClr val="accent6"/>
+                        </a:lnRef>
+                        <a:fillRef idx="1">
+                          <a:schemeClr val="lt1"/>
+                        </a:fillRef>
+                        <a:effectRef idx="0">
+                          <a:schemeClr val="accent6"/>
+                        </a:effectRef>
+                        <a:fontRef idx="minor">
+                          <a:schemeClr val="dk1"/>
+                        </a:fontRef>
+                      </wps:style>
+                      <wps:txbx>
+                        <w:txbxContent>
+                          <w:p>
+                            <w:pPr>
+                              <w:jc w:val="center"/>
+                            </w:pPr>
+                            <w:r>
+                              <w:t>USERNAME</w:t>
+                            </w:r>
+                          </w:p>
+                        </w:txbxContent>
+                      </wps:txbx>
+                      <wps:bodyPr rot="0" spcFirstLastPara="0" vertOverflow="overflow" horzOverflow="overflow" vert="horz" wrap="square" lIns="91440" tIns="45720" rIns="91440" bIns="45720" numCol="1" spcCol="0" rtlCol="0" fromWordArt="0" anchor="ctr" anchorCtr="0" forceAA="0" compatLnSpc="1">
+                        <a:prstTxWarp prst="textNoShape">
+                          <a:avLst/>
+                        </a:prstTxWarp>
+                        <a:noAutofit/>
+                      </wps:bodyPr>
+                    </wps:wsp>
+                  </a:graphicData>
+                </a:graphic>
+              </wp:anchor>
+            </w:drawing>
+          </mc:Choice>
+          <mc:Fallback>
+            <w:pict>
+              <v:roundrect w14:anchorId="441CF3D6" id="Rounded Rectangle 36" o:spid="_x0000_s1028" style="position:absolute;margin-left:354.75pt;margin-top:2.25pt;width:103.5pt;height:36pt;z-index:251693056;visibility:visible;mso-wrap-style:square;mso-wrap-distance-left:9pt;mso-wrap-distance-top:0;mso-wrap-distance-right:9pt;mso-wrap-distance-bottom:0;mso-position-horizontal:absolute;mso-position-horizontal-relative:text;mso-position-vertical:absolute;mso-position-vertical-relative:text;v-text-anchor:middle" arcsize="10923f" o:gfxdata="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" fillcolor="white [3201]" strokecolor="#70ad47 [3209]" strokeweight="1pt">
+                <v:stroke joinstyle="miter"/>
+                <v:textbox>
+                  <w:txbxContent>
+                    <w:p>
+                      <w:pPr>
+                        <w:jc w:val="center"/>
+                      </w:pPr>
+                      <w:r>
+                        <w:t>USERNAME</w:t>
+                      </w:r>
+                    </w:p>
+                  </w:txbxContent>
+                </v:textbox>
+              </v:roundrect>
+            </w:pict>
+          </mc:Fallback>
+        </mc:AlternateContent>
+      </w:r>
+    </w:p>
+    <w:p>
+      <w:r>
+        <w:rPr>
+          <w:noProof/>
+        </w:rPr>
+        <mc:AlternateContent>
+          <mc:Choice Requires="wps">
+            <w:drawing>
+              <wp:anchor distT="0" distB="0" distL="114300" distR="114300" simplePos="0" relativeHeight="251659264" behindDoc="0" locked="0" layoutInCell="1" allowOverlap="1" wp14:anchorId="0B6782B0" wp14:editId="1D0D5FFF">
+                <wp:simplePos x="0" y="0"/>
+                <wp:positionH relativeFrom="margin">
+                  <wp:posOffset>1981201</wp:posOffset>
+                </wp:positionH>
+                <wp:positionV relativeFrom="paragraph">
+                  <wp:posOffset>105410</wp:posOffset>
+                </wp:positionV>
+                <wp:extent cx="1638300" cy="581025"/>
+                <wp:effectExtent l="0" t="0" r="19050" b="28575"/>
+                <wp:wrapNone/>
+                <wp:docPr id="1" name="Rounded Rectangle 1"/>
+                <wp:cNvGraphicFramePr/>
+                <a:graphic xmlns:a="http://schemas.openxmlformats.org/drawingml/2006/main">
+                  <a:graphicData uri="http://schemas.microsoft.com/office/word/2010/wordprocessingShape">
+                    <wps:wsp>
+                      <wps:cNvSpPr/>
+                      <wps:spPr>
+                        <a:xfrm>
+                          <a:off x="0" y="0"/>
+                          <a:ext cx="1638300" cy="581025"/>
+                        </a:xfrm>
+                        <a:prstGeom prst="roundRect">
+                          <a:avLst/>
+                        </a:prstGeom>
+                      </wps:spPr>
+                      <wps:style>
+                        <a:lnRef idx="2">
+                          <a:schemeClr val="accent6"/>
+                        </a:lnRef>
+                        <a:fillRef idx="1">
+                          <a:schemeClr val="lt1"/>
+                        </a:fillRef>
+                        <a:effectRef idx="0">
+                          <a:schemeClr val="accent6"/>
+                        </a:effectRef>
+                        <a:fontRef idx="minor">
+                          <a:schemeClr val="dk1"/>
+                        </a:fontRef>
+                      </wps:style>
+                      <wps:txbx>
+                        <w:txbxContent>
+                          <w:p>
+                            <w:pPr>
+                              <w:jc w:val="center"/>
+                            </w:pPr>
+                            <w:r>
+                              <w:t>LOG IN</w:t>
+                            </w:r>
+                          </w:p>
+                        </w:txbxContent>
+                      </wps:txbx>
+                      <wps:bodyPr rot="0" spcFirstLastPara="0" vertOverflow="overflow" horzOverflow="overflow" vert="horz" wrap="square" lIns="91440" tIns="45720" rIns="91440" bIns="45720" numCol="1" spcCol="0" rtlCol="0" fromWordArt="0" anchor="ctr" anchorCtr="0" forceAA="0" compatLnSpc="1">
+                        <a:prstTxWarp prst="textNoShape">
+                          <a:avLst/>
+                        </a:prstTxWarp>
+                        <a:noAutofit/>
+                      </wps:bodyPr>
+                    </wps:wsp>
+                  </a:graphicData>
+                </a:graphic>
+                <wp14:sizeRelH relativeFrom="margin">
+                  <wp14:pctWidth>0</wp14:pctWidth>
+                </wp14:sizeRelH>
+                <wp14:sizeRelV relativeFrom="margin">
+                  <wp14:pctHeight>0</wp14:pctHeight>
+                </wp14:sizeRelV>
+              </wp:anchor>
+            </w:drawing>
+          </mc:Choice>
+          <mc:Fallback>
+            <w:pict>
+              <v:roundrect w14:anchorId="0B6782B0" id="Rounded Rectangle 1" o:spid="_x0000_s1029" style="position:absolute;margin-left:156pt;margin-top:8.3pt;width:129pt;height:45.75pt;z-index:251659264;visibility:visible;mso-wrap-style:square;mso-width-percent:0;mso-height-percent:0;mso-wrap-distance-left:9pt;mso-wrap-distance-top:0;mso-wrap-distance-right:9pt;mso-wrap-distance-bottom:0;mso-position-horizontal:absolute;mso-position-horizontal-relative:margin;mso-position-vertical:absolute;mso-position-vertical-relative:text;mso-width-percent:0;mso-height-percent:0;mso-width-relative:margin;mso-height-relative:margin;v-text-anchor:middle" arcsize="10923f" o:gfxdata="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" fillcolor="white [3201]" strokecolor="#70ad47 [3209]" strokeweight="1pt">
+                <v:stroke joinstyle="miter"/>
+                <v:textbox>
+                  <w:txbxContent>
+                    <w:p>
+                      <w:pPr>
+                        <w:jc w:val="center"/>
+                      </w:pPr>
+                      <w:r>
+                        <w:t>LOG IN</w:t>
+                      </w:r>
+                    </w:p>
+                  </w:txbxContent>
+                </v:textbox>
+                <w10:wrap anchorx="margin"/>
+              </v:roundrect>
+            </w:pict>
+          </mc:Fallback>
+        </mc:AlternateContent>
+      </w:r>
+    </w:p>
+    <w:p>
+      <w:r>
+        <w:rPr>
+          <w:noProof/>
+        </w:rPr>
+        <mc:AlternateContent>
+          <mc:Choice Requires="wps">
+            <w:drawing>
+              <wp:anchor distT="0" distB="0" distL="114300" distR="114300" simplePos="0" relativeHeight="251698176" behindDoc="0" locked="0" layoutInCell="1" allowOverlap="1">
+                <wp:simplePos x="0" y="0"/>
+                <wp:positionH relativeFrom="column">
+                  <wp:posOffset>3619499</wp:posOffset>
+                </wp:positionH>
+                <wp:positionV relativeFrom="paragraph">
+                  <wp:posOffset>114935</wp:posOffset>
+                </wp:positionV>
+                <wp:extent cx="923925" cy="295275"/>
+                <wp:effectExtent l="0" t="0" r="85725" b="66675"/>
+                <wp:wrapNone/>
+                <wp:docPr id="43" name="Straight Arrow Connector 43"/>
+                <wp:cNvGraphicFramePr/>
+                <a:graphic xmlns:a="http://schemas.openxmlformats.org/drawingml/2006/main">
+                  <a:graphicData uri="http://schemas.microsoft.com/office/word/2010/wordprocessingShape">
+                    <wps:wsp>
+                      <wps:cNvCnPr/>
+                      <wps:spPr>
+                        <a:xfrm>
+                          <a:off x="0" y="0"/>
+                          <a:ext cx="923925" cy="295275"/>
+                        </a:xfrm>
+                        <a:prstGeom prst="straightConnector1">
+                          <a:avLst/>
+                        </a:prstGeom>
+                        <a:ln>
+                          <a:tailEnd type="triangle"/>
+                        </a:ln>
+                      </wps:spPr>
+                      <wps:style>
+                        <a:lnRef idx="1">
+                          <a:schemeClr val="accent1"/>
+                        </a:lnRef>
+                        <a:fillRef idx="0">
+                          <a:schemeClr val="accent1"/>
+                        </a:fillRef>
+                        <a:effectRef idx="0">
+                          <a:schemeClr val="accent1"/>
+                        </a:effectRef>
+                        <a:fontRef idx="minor">
+                          <a:schemeClr val="tx1"/>
+                        </a:fontRef>
+                      </wps:style>
+                      <wps:bodyPr/>
+                    </wps:wsp>
+                  </a:graphicData>
+                </a:graphic>
+              </wp:anchor>
+            </w:drawing>
+          </mc:Choice>
+          <mc:Fallback>
+            <w:pict>
+              <v:shape w14:anchorId="5A64378C" id="Straight Arrow Connector 43" o:spid="_x0000_s1026" type="#_x0000_t32" style="position:absolute;margin-left:285pt;margin-top:9.05pt;width:72.75pt;height:23.25pt;z-index:251698176;visibility:visible;mso-wrap-style:square;mso-wrap-distance-left:9pt;mso-wrap-distance-top:0;mso-wrap-distance-right:9pt;mso-wrap-distance-bottom:0;mso-position-horizontal:absolute;mso-position-horizontal-relative:text;mso-position-vertical:absolute;mso-position-vertical-relative:text" o:gfxdata="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" strokecolor="#5b9bd5 [3204]" strokeweight=".5pt">
+                <v:stroke endarrow="block" joinstyle="miter"/>
+              </v:shape>
+            </w:pict>
+          </mc:Fallback>
+        </mc:AlternateContent>
+      </w:r>
+      <w:r>
+        <w:rPr>
+          <w:noProof/>
+        </w:rPr>
+        <mc:AlternateContent>
+          <mc:Choice Requires="wps">
+            <w:drawing>
+              <wp:anchor distT="0" distB="0" distL="114300" distR="114300" simplePos="0" relativeHeight="251694080" behindDoc="0" locked="0" layoutInCell="1" allowOverlap="1" wp14:anchorId="6372260B" wp14:editId="2D2A6CB5">
+                <wp:simplePos x="0" y="0"/>
+                <wp:positionH relativeFrom="column">
+                  <wp:posOffset>4533900</wp:posOffset>
+                </wp:positionH>
+                <wp:positionV relativeFrom="paragraph">
+                  <wp:posOffset>142875</wp:posOffset>
+                </wp:positionV>
+                <wp:extent cx="1295400" cy="466725"/>
+                <wp:effectExtent l="0" t="0" r="19050" b="28575"/>
+                <wp:wrapNone/>
+                <wp:docPr id="37" name="Rounded Rectangle 37"/>
+                <wp:cNvGraphicFramePr/>
+                <a:graphic xmlns:a="http://schemas.openxmlformats.org/drawingml/2006/main">
+                  <a:graphicData uri="http://schemas.microsoft.com/office/word/2010/wordprocessingShape">
+                    <wps:wsp>
+                      <wps:cNvSpPr/>
+                      <wps:spPr>
+                        <a:xfrm>
+                          <a:off x="0" y="0"/>
+                          <a:ext cx="1295400" cy="466725"/>
+                        </a:xfrm>
+                        <a:prstGeom prst="roundRect">
+                          <a:avLst/>
+                        </a:prstGeom>
+                      </wps:spPr>
+                      <wps:style>
+                        <a:lnRef idx="2">
+                          <a:schemeClr val="accent6"/>
+                        </a:lnRef>
+                        <a:fillRef idx="1">
+                          <a:schemeClr val="lt1"/>
+                        </a:fillRef>
+                        <a:effectRef idx="0">
+                          <a:schemeClr val="accent6"/>
+                        </a:effectRef>
+                        <a:fontRef idx="minor">
+                          <a:schemeClr val="dk1"/>
+                        </a:fontRef>
+                      </wps:style>
+                      <wps:txbx>
+                        <w:txbxContent>
+                          <w:p>
+                            <w:pPr>
+                              <w:jc w:val="center"/>
+                            </w:pPr>
+                            <w:r>
+                              <w:t>PASSWORD</w:t>
+                            </w:r>
+                          </w:p>
+                        </w:txbxContent>
+                      </wps:txbx>
+                      <wps:bodyPr rot="0" spcFirstLastPara="0" vertOverflow="overflow" horzOverflow="overflow" vert="horz" wrap="square" lIns="91440" tIns="45720" rIns="91440" bIns="45720" numCol="1" spcCol="0" rtlCol="0" fromWordArt="0" anchor="ctr" anchorCtr="0" forceAA="0" compatLnSpc="1">
+                        <a:prstTxWarp prst="textNoShape">
+                          <a:avLst/>
+                        </a:prstTxWarp>
+                        <a:noAutofit/>
+                      </wps:bodyPr>
+                    </wps:wsp>
+                  </a:graphicData>
+                </a:graphic>
+              </wp:anchor>
+            </w:drawing>
+          </mc:Choice>
+          <mc:Fallback>
+            <w:pict>
+              <v:roundrect w14:anchorId="6372260B" id="Rounded Rectangle 37" o:spid="_x0000_s1030" style="position:absolute;margin-left:357pt;margin-top:11.25pt;width:102pt;height:36.75pt;z-index:251694080;visibility:visible;mso-wrap-style:square;mso-wrap-distance-left:9pt;mso-wrap-distance-top:0;mso-wrap-distance-right:9pt;mso-wrap-distance-bottom:0;mso-position-horizontal:absolute;mso-position-horizontal-relative:text;mso-position-vertical:absolute;mso-position-vertical-relative:text;v-text-anchor:middle" arcsize="10923f" o:gfxdata="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" fillcolor="white [3201]" strokecolor="#70ad47 [3209]" strokeweight="1pt">
+                <v:stroke joinstyle="miter"/>
+                <v:textbox>
+                  <w:txbxContent>
+                    <w:p>
+                      <w:pPr>
+                        <w:jc w:val="center"/>
+                      </w:pPr>
+                      <w:r>
+                        <w:t>PASSWORD</w:t>
+                      </w:r>
+                    </w:p>
+                  </w:txbxContent>
+                </v:textbox>
+              </v:roundrect>
+            </w:pict>
+          </mc:Fallback>
+        </mc:AlternateContent>
+      </w:r>
+      <w:r>
+        <w:rPr>
+          <w:noProof/>
+        </w:rPr>
+        <mc:AlternateContent>
+          <mc:Choice Requires="wps">
+            <w:drawing>
+              <wp:anchor distT="0" distB="0" distL="114300" distR="114300" simplePos="0" relativeHeight="251666432" behindDoc="0" locked="0" layoutInCell="1" allowOverlap="1" wp14:anchorId="4629A179" wp14:editId="462466F7">
+                <wp:simplePos x="0" y="0"/>
+                <wp:positionH relativeFrom="column">
+                  <wp:posOffset>2840356</wp:posOffset>
+                </wp:positionH>
+                <wp:positionV relativeFrom="paragraph">
+                  <wp:posOffset>400685</wp:posOffset>
+                </wp:positionV>
+                <wp:extent cx="45719" cy="571500"/>
+                <wp:effectExtent l="38100" t="0" r="69215" b="57150"/>
+                <wp:wrapNone/>
+                <wp:docPr id="9" name="Straight Arrow Connector 9"/>
+                <wp:cNvGraphicFramePr/>
+                <a:graphic xmlns:a="http://schemas.openxmlformats.org/drawingml/2006/main">
+                  <a:graphicData uri="http://schemas.microsoft.com/office/word/2010/wordprocessingShape">
+                    <wps:wsp>
+                      <wps:cNvCnPr/>
+                      <wps:spPr>
+                        <a:xfrm>
+                          <a:off x="0" y="0"/>
+                          <a:ext cx="45719" cy="571500"/>
+                        </a:xfrm>
+                        <a:prstGeom prst="straightConnector1">
+                          <a:avLst/>
+                        </a:prstGeom>
+                        <a:ln>
+                          <a:tailEnd type="triangle"/>
+                        </a:ln>
+                      </wps:spPr>
+                      <wps:style>
+                        <a:lnRef idx="1">
+                          <a:schemeClr val="accent1"/>
+                        </a:lnRef>
+                        <a:fillRef idx="0">
+                          <a:schemeClr val="accent1"/>
+                        </a:fillRef>
+                        <a:effectRef idx="0">
+                          <a:schemeClr val="accent1"/>
+                        </a:effectRef>
+                        <a:fontRef idx="minor">
+                          <a:schemeClr val="tx1"/>
+                        </a:fontRef>
+                      </wps:style>
+                      <wps:bodyPr/>
+                    </wps:wsp>
+                  </a:graphicData>
+                </a:graphic>
+                <wp14:sizeRelH relativeFrom="margin">
+                  <wp14:pctWidth>0</wp14:pctWidth>
+                </wp14:sizeRelH>
+                <wp14:sizeRelV relativeFrom="margin">
+                  <wp14:pctHeight>0</wp14:pctHeight>
+                </wp14:sizeRelV>
+              </wp:anchor>
+            </w:drawing>
+          </mc:Choice>
+          <mc:Fallback>
+            <w:pict>
+              <v:shape w14:anchorId="3502D7D3" id="Straight Arrow Connector 9" o:spid="_x0000_s1026" type="#_x0000_t32" style="position:absolute;margin-left:223.65pt;margin-top:31.55pt;width:3.6pt;height:45pt;z-index:251666432;visibility:visible;mso-wrap-style:square;mso-width-percent:0;mso-height-percent:0;mso-wrap-distance-left:9pt;mso-wrap-distance-top:0;mso-wrap-distance-right:9pt;mso-wrap-distance-bottom:0;mso-position-horizontal:absolute;mso-position-horizontal-relative:text;mso-position-vertical:absolute;mso-position-vertical-relative:text;mso-width-percent:0;mso-height-percent:0;mso-width-relative:margin;mso-height-relative:margin" o:gfxdata="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" strokecolor="#5b9bd5 [3204]" strokeweight=".5pt">
+                <v:stroke endarrow="block" joinstyle="miter"/>
+              </v:shape>
+            </w:pict>
+          </mc:Fallback>
+        </mc:AlternateContent>
+      </w:r>
+      <w:r>
+        <w:rPr>
+          <w:noProof/>
+        </w:rPr>
+        <mc:AlternateContent>
+          <mc:Choice Requires="wps">
+            <w:drawing>
+              <wp:anchor distT="0" distB="0" distL="114300" distR="114300" simplePos="0" relativeHeight="251668480" behindDoc="0" locked="0" layoutInCell="1" allowOverlap="1" wp14:anchorId="7D8EDA8F" wp14:editId="6C638F11">
+                <wp:simplePos x="0" y="0"/>
+                <wp:positionH relativeFrom="column">
+                  <wp:posOffset>2828925</wp:posOffset>
+                </wp:positionH>
+                <wp:positionV relativeFrom="paragraph">
+                  <wp:posOffset>410210</wp:posOffset>
+                </wp:positionV>
+                <wp:extent cx="2428875" cy="561975"/>
+                <wp:effectExtent l="0" t="0" r="66675" b="85725"/>
+                <wp:wrapNone/>
+                <wp:docPr id="11" name="Straight Arrow Connector 11"/>
+                <wp:cNvGraphicFramePr/>
+                <a:graphic xmlns:a="http://schemas.openxmlformats.org/drawingml/2006/main">
+                  <a:graphicData uri="http://schemas.microsoft.com/office/word/2010/wordprocessingShape">
+                    <wps:wsp>
+                      <wps:cNvCnPr/>
+                      <wps:spPr>
+                        <a:xfrm>
+                          <a:off x="0" y="0"/>
+                          <a:ext cx="2428875" cy="561975"/>
+                        </a:xfrm>
+                        <a:prstGeom prst="straightConnector1">
+                          <a:avLst/>
+                        </a:prstGeom>
+                        <a:ln>
+                          <a:tailEnd type="triangle"/>
+                        </a:ln>
+                      </wps:spPr>
+                      <wps:style>
+                        <a:lnRef idx="1">
+                          <a:schemeClr val="accent1"/>
+                        </a:lnRef>
+                        <a:fillRef idx="0">
+                          <a:schemeClr val="accent1"/>
+                        </a:fillRef>
+                        <a:effectRef idx="0">
+                          <a:schemeClr val="accent1"/>
+                        </a:effectRef>
+                        <a:fontRef idx="minor">
+                          <a:schemeClr val="tx1"/>
+                        </a:fontRef>
+                      </wps:style>
+                      <wps:bodyPr/>
+                    </wps:wsp>
+                  </a:graphicData>
+                </a:graphic>
+                <wp14:sizeRelH relativeFrom="margin">
+                  <wp14:pctWidth>0</wp14:pctWidth>
+                </wp14:sizeRelH>
+                <wp14:sizeRelV relativeFrom="margin">
+                  <wp14:pctHeight>0</wp14:pctHeight>
+                </wp14:sizeRelV>
+              </wp:anchor>
+            </w:drawing>
+          </mc:Choice>
+          <mc:Fallback>
+            <w:pict>
+              <v:shape w14:anchorId="195EE961" id="Straight Arrow Connector 11" o:spid="_x0000_s1026" type="#_x0000_t32" style="position:absolute;margin-left:222.75pt;margin-top:32.3pt;width:191.25pt;height:44.25pt;z-index:251668480;visibility:visible;mso-wrap-style:square;mso-width-percent:0;mso-height-percent:0;mso-wrap-distance-left:9pt;mso-wrap-distance-top:0;mso-wrap-distance-right:9pt;mso-wrap-distance-bottom:0;mso-position-horizontal:absolute;mso-position-horizontal-relative:text;mso-position-vertical:absolute;mso-position-vertical-relative:text;mso-width-percent:0;mso-height-percent:0;mso-width-relative:margin;mso-height-relative:margin" o:gfxdata="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" strokecolor="#5b9bd5 [3204]" strokeweight=".5pt">
+                <v:stroke endarrow="block" joinstyle="miter"/>
+              </v:shape>
+            </w:pict>
+          </mc:Fallback>
+        </mc:AlternateContent>
+      </w:r>
+      <w:r>
+        <w:rPr>
+          <w:noProof/>
+        </w:rPr>
+        <mc:AlternateContent>
+          <mc:Choice Requires="wps">
+            <w:drawing>
+              <wp:anchor distT="0" distB="0" distL="114300" distR="114300" simplePos="0" relativeHeight="251667456" behindDoc="0" locked="0" layoutInCell="1" allowOverlap="1" wp14:anchorId="42746767" wp14:editId="06AFA760">
+                <wp:simplePos x="0" y="0"/>
+                <wp:positionH relativeFrom="column">
+                  <wp:posOffset>704850</wp:posOffset>
+                </wp:positionH>
+                <wp:positionV relativeFrom="paragraph">
+                  <wp:posOffset>400686</wp:posOffset>
+                </wp:positionV>
+                <wp:extent cx="2095500" cy="609600"/>
+                <wp:effectExtent l="38100" t="0" r="19050" b="76200"/>
+                <wp:wrapNone/>
+                <wp:docPr id="10" name="Straight Arrow Connector 10"/>
+                <wp:cNvGraphicFramePr/>
+                <a:graphic xmlns:a="http://schemas.openxmlformats.org/drawingml/2006/main">
+                  <a:graphicData uri="http://schemas.microsoft.com/office/word/2010/wordprocessingShape">
+                    <wps:wsp>
+                      <wps:cNvCnPr/>
+                      <wps:spPr>
+                        <a:xfrm flipH="1">
+                          <a:off x="0" y="0"/>
+                          <a:ext cx="2095500" cy="609600"/>
+                        </a:xfrm>
+                        <a:prstGeom prst="straightConnector1">
+                          <a:avLst/>
+                        </a:prstGeom>
+                        <a:ln>
+                          <a:tailEnd type="triangle"/>
+                        </a:ln>
+                      </wps:spPr>
+                      <wps:style>
+                        <a:lnRef idx="1">
+                          <a:schemeClr val="accent1"/>
+                        </a:lnRef>
+                        <a:fillRef idx="0">
+                          <a:schemeClr val="accent1"/>
+                        </a:fillRef>
+                        <a:effectRef idx="0">
+                          <a:schemeClr val="accent1"/>
+                        </a:effectRef>
+                        <a:fontRef idx="minor">
+                          <a:schemeClr val="tx1"/>
+                        </a:fontRef>
+                      </wps:style>
+                      <wps:bodyPr/>
+                    </wps:wsp>
+                  </a:graphicData>
+                </a:graphic>
+                <wp14:sizeRelH relativeFrom="margin">
+                  <wp14:pctWidth>0</wp14:pctWidth>
+                </wp14:sizeRelH>
+                <wp14:sizeRelV relativeFrom="margin">
+                  <wp14:pctHeight>0</wp14:pctHeight>
+                </wp14:sizeRelV>
+              </wp:anchor>
+            </w:drawing>
+          </mc:Choice>
+          <mc:Fallback>
+            <w:pict>
+              <v:shape w14:anchorId="4F7EB211" id="Straight Arrow Connector 10" o:spid="_x0000_s1026" type="#_x0000_t32" style="position:absolute;margin-left:55.5pt;margin-top:31.55pt;width:165pt;height:48pt;flip:x;z-index:251667456;visibility:visible;mso-wrap-style:square;mso-width-percent:0;mso-height-percent:0;mso-wrap-distance-left:9pt;mso-wrap-distance-top:0;mso-wrap-distance-right:9pt;mso-wrap-distance-bottom:0;mso-position-horizontal:absolute;mso-position-horizontal-relative:text;mso-position-vertical:absolute;mso-position-vertical-relative:text;mso-width-percent:0;mso-height-percent:0;mso-width-relative:margin;mso-height-relative:margin" o:gfxdata="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" strokecolor="#5b9bd5 [3204]" strokeweight=".5pt">
+                <v:stroke endarrow="block" joinstyle="miter"/>
+              </v:shape>
+            </w:pict>
+          </mc:Fallback>
+        </mc:AlternateContent>
+      </w:r>
+      <w:r>
+        <w:rPr>
+          <w:noProof/>
+        </w:rPr>
+        <mc:AlternateContent>
+          <mc:Choice Requires="wps">
+            <w:drawing>
+              <wp:anchor distT="0" distB="0" distL="114300" distR="114300" simplePos="0" relativeHeight="251683840" behindDoc="0" locked="0" layoutInCell="1" allowOverlap="1" wp14:anchorId="3B847232" wp14:editId="631DBB1C">
                 <wp:simplePos x="0" y="0"/>
                 <wp:positionH relativeFrom="column">
                   <wp:posOffset>5162550</wp:posOffset>
@@ -82,7 +1042,7 @@
         <mc:AlternateContent>
           <mc:Choice Requires="wps">
             <w:drawing>
-              <wp:anchor distT="0" distB="0" distL="114300" distR="114300" simplePos="0" relativeHeight="251682816" behindDoc="0" locked="0" layoutInCell="1" allowOverlap="1">
+              <wp:anchor distT="0" distB="0" distL="114300" distR="114300" simplePos="0" relativeHeight="251682816" behindDoc="0" locked="0" layoutInCell="1" allowOverlap="1" wp14:anchorId="069FFDF0" wp14:editId="42DD8EB8">
                 <wp:simplePos x="0" y="0"/>
                 <wp:positionH relativeFrom="column">
                   <wp:posOffset>4552950</wp:posOffset>
@@ -148,7 +1108,7 @@
         <mc:AlternateContent>
           <mc:Choice Requires="wps">
             <w:drawing>
-              <wp:anchor distT="0" distB="0" distL="114300" distR="114300" simplePos="0" relativeHeight="251681792" behindDoc="0" locked="0" layoutInCell="1" allowOverlap="1">
+              <wp:anchor distT="0" distB="0" distL="114300" distR="114300" simplePos="0" relativeHeight="251681792" behindDoc="0" locked="0" layoutInCell="1" allowOverlap="1" wp14:anchorId="48B8FAF7" wp14:editId="7B80B290">
                 <wp:simplePos x="0" y="0"/>
                 <wp:positionH relativeFrom="column">
                   <wp:posOffset>5267325</wp:posOffset>
@@ -243,7 +1203,7 @@
         <mc:AlternateContent>
           <mc:Choice Requires="wps">
             <w:drawing>
-              <wp:anchor distT="0" distB="0" distL="114300" distR="114300" simplePos="0" relativeHeight="251680768" behindDoc="0" locked="0" layoutInCell="1" allowOverlap="1">
+              <wp:anchor distT="0" distB="0" distL="114300" distR="114300" simplePos="0" relativeHeight="251680768" behindDoc="0" locked="0" layoutInCell="1" allowOverlap="1" wp14:anchorId="134F408A" wp14:editId="626BBC48">
                 <wp:simplePos x="0" y="0"/>
                 <wp:positionH relativeFrom="column">
                   <wp:posOffset>4152900</wp:posOffset>
@@ -335,7 +1295,7 @@
         <mc:AlternateContent>
           <mc:Choice Requires="wps">
             <w:drawing>
-              <wp:anchor distT="0" distB="0" distL="114300" distR="114300" simplePos="0" relativeHeight="251679744" behindDoc="0" locked="0" layoutInCell="1" allowOverlap="1">
+              <wp:anchor distT="0" distB="0" distL="114300" distR="114300" simplePos="0" relativeHeight="251679744" behindDoc="0" locked="0" layoutInCell="1" allowOverlap="1" wp14:anchorId="5A23014D" wp14:editId="0BF5DD70">
                 <wp:simplePos x="0" y="0"/>
                 <wp:positionH relativeFrom="column">
                   <wp:posOffset>2895600</wp:posOffset>
@@ -401,7 +1361,7 @@
         <mc:AlternateContent>
           <mc:Choice Requires="wps">
             <w:drawing>
-              <wp:anchor distT="0" distB="0" distL="114300" distR="114300" simplePos="0" relativeHeight="251678720" behindDoc="0" locked="0" layoutInCell="1" allowOverlap="1">
+              <wp:anchor distT="0" distB="0" distL="114300" distR="114300" simplePos="0" relativeHeight="251678720" behindDoc="0" locked="0" layoutInCell="1" allowOverlap="1" wp14:anchorId="723CCBD4" wp14:editId="2164826C">
                 <wp:simplePos x="0" y="0"/>
                 <wp:positionH relativeFrom="column">
                   <wp:posOffset>2314575</wp:posOffset>
@@ -473,7 +1433,7 @@
         <mc:AlternateContent>
           <mc:Choice Requires="wps">
             <w:drawing>
-              <wp:anchor distT="0" distB="0" distL="114300" distR="114300" simplePos="0" relativeHeight="251677696" behindDoc="0" locked="0" layoutInCell="1" allowOverlap="1">
+              <wp:anchor distT="0" distB="0" distL="114300" distR="114300" simplePos="0" relativeHeight="251677696" behindDoc="0" locked="0" layoutInCell="1" allowOverlap="1" wp14:anchorId="27EC2D32" wp14:editId="2A8EA757">
                 <wp:simplePos x="0" y="0"/>
                 <wp:positionH relativeFrom="column">
                   <wp:posOffset>2867025</wp:posOffset>
@@ -545,7 +1505,7 @@
         <mc:AlternateContent>
           <mc:Choice Requires="wps">
             <w:drawing>
-              <wp:anchor distT="0" distB="0" distL="114300" distR="114300" simplePos="0" relativeHeight="251675648" behindDoc="0" locked="0" layoutInCell="1" allowOverlap="1" wp14:anchorId="23F562ED" wp14:editId="17E0E223">
+              <wp:anchor distT="0" distB="0" distL="114300" distR="114300" simplePos="0" relativeHeight="251675648" behindDoc="0" locked="0" layoutInCell="1" allowOverlap="1" wp14:anchorId="3DB675B8" wp14:editId="1BCEE7C4">
                 <wp:simplePos x="0" y="0"/>
                 <wp:positionH relativeFrom="column">
                   <wp:posOffset>2933699</wp:posOffset>
@@ -640,7 +1600,7 @@
         <mc:AlternateContent>
           <mc:Choice Requires="wps">
             <w:drawing>
-              <wp:anchor distT="0" distB="0" distL="114300" distR="114300" simplePos="0" relativeHeight="251676672" behindDoc="0" locked="0" layoutInCell="1" allowOverlap="1" wp14:anchorId="468D5269" wp14:editId="369F5F29">
+              <wp:anchor distT="0" distB="0" distL="114300" distR="114300" simplePos="0" relativeHeight="251676672" behindDoc="0" locked="0" layoutInCell="1" allowOverlap="1" wp14:anchorId="6B9E0E76" wp14:editId="299DB0EA">
                 <wp:simplePos x="0" y="0"/>
                 <wp:positionH relativeFrom="column">
                   <wp:posOffset>2447925</wp:posOffset>
@@ -732,7 +1692,7 @@
         <mc:AlternateContent>
           <mc:Choice Requires="wps">
             <w:drawing>
-              <wp:anchor distT="0" distB="0" distL="114300" distR="114300" simplePos="0" relativeHeight="251674624" behindDoc="0" locked="0" layoutInCell="1" allowOverlap="1">
+              <wp:anchor distT="0" distB="0" distL="114300" distR="114300" simplePos="0" relativeHeight="251674624" behindDoc="0" locked="0" layoutInCell="1" allowOverlap="1" wp14:anchorId="2198D827" wp14:editId="7FA90D28">
                 <wp:simplePos x="0" y="0"/>
                 <wp:positionH relativeFrom="column">
                   <wp:posOffset>1981200</wp:posOffset>
@@ -824,7 +1784,7 @@
         <mc:AlternateContent>
           <mc:Choice Requires="wps">
             <w:drawing>
-              <wp:anchor distT="0" distB="0" distL="114300" distR="114300" simplePos="0" relativeHeight="251673600" behindDoc="0" locked="0" layoutInCell="1" allowOverlap="1">
+              <wp:anchor distT="0" distB="0" distL="114300" distR="114300" simplePos="0" relativeHeight="251673600" behindDoc="0" locked="0" layoutInCell="1" allowOverlap="1" wp14:anchorId="136AB231" wp14:editId="7F42C29C">
                 <wp:simplePos x="0" y="0"/>
                 <wp:positionH relativeFrom="column">
                   <wp:posOffset>723900</wp:posOffset>
@@ -901,7 +1861,7 @@
         <mc:AlternateContent>
           <mc:Choice Requires="wps">
             <w:drawing>
-              <wp:anchor distT="0" distB="0" distL="114300" distR="114300" simplePos="0" relativeHeight="251672576" behindDoc="0" locked="0" layoutInCell="1" allowOverlap="1">
+              <wp:anchor distT="0" distB="0" distL="114300" distR="114300" simplePos="0" relativeHeight="251672576" behindDoc="0" locked="0" layoutInCell="1" allowOverlap="1" wp14:anchorId="3F30DF72" wp14:editId="50F8ED28">
                 <wp:simplePos x="0" y="0"/>
                 <wp:positionH relativeFrom="column">
                   <wp:posOffset>438150</wp:posOffset>
@@ -967,7 +1927,7 @@
         <mc:AlternateContent>
           <mc:Choice Requires="wps">
             <w:drawing>
-              <wp:anchor distT="0" distB="0" distL="114300" distR="114300" simplePos="0" relativeHeight="251671552" behindDoc="0" locked="0" layoutInCell="1" allowOverlap="1">
+              <wp:anchor distT="0" distB="0" distL="114300" distR="114300" simplePos="0" relativeHeight="251671552" behindDoc="0" locked="0" layoutInCell="1" allowOverlap="1" wp14:anchorId="78AF0213" wp14:editId="6CEF9E57">
                 <wp:simplePos x="0" y="0"/>
                 <wp:positionH relativeFrom="column">
                   <wp:posOffset>885825</wp:posOffset>
@@ -1059,7 +2019,7 @@
         <mc:AlternateContent>
           <mc:Choice Requires="wps">
             <w:drawing>
-              <wp:anchor distT="0" distB="0" distL="114300" distR="114300" simplePos="0" relativeHeight="251665408" behindDoc="0" locked="0" layoutInCell="1" allowOverlap="1" wp14:anchorId="2EEA4A83" wp14:editId="6D39612C">
+              <wp:anchor distT="0" distB="0" distL="114300" distR="114300" simplePos="0" relativeHeight="251665408" behindDoc="0" locked="0" layoutInCell="1" allowOverlap="1" wp14:anchorId="3F9A7128" wp14:editId="22F3E79F">
                 <wp:simplePos x="0" y="0"/>
                 <wp:positionH relativeFrom="column">
                   <wp:posOffset>-466725</wp:posOffset>
@@ -1157,7 +2117,7 @@
         <mc:AlternateContent>
           <mc:Choice Requires="wps">
             <w:drawing>
-              <wp:anchor distT="0" distB="0" distL="114300" distR="114300" simplePos="0" relativeHeight="251670528" behindDoc="0" locked="0" layoutInCell="1" allowOverlap="1" wp14:anchorId="7D1AAE5D" wp14:editId="03A025B1">
+              <wp:anchor distT="0" distB="0" distL="114300" distR="114300" simplePos="0" relativeHeight="251670528" behindDoc="0" locked="0" layoutInCell="1" allowOverlap="1" wp14:anchorId="02097B4F" wp14:editId="40CC302F">
                 <wp:simplePos x="0" y="0"/>
                 <wp:positionH relativeFrom="column">
                   <wp:posOffset>723900</wp:posOffset>
@@ -1223,7 +2183,7 @@
         <mc:AlternateContent>
           <mc:Choice Requires="wps">
             <w:drawing>
-              <wp:anchor distT="0" distB="0" distL="114300" distR="114300" simplePos="0" relativeHeight="251669504" behindDoc="0" locked="0" layoutInCell="1" allowOverlap="1" wp14:anchorId="31D2AD2D" wp14:editId="7A4A61D3">
+              <wp:anchor distT="0" distB="0" distL="114300" distR="114300" simplePos="0" relativeHeight="251669504" behindDoc="0" locked="0" layoutInCell="1" allowOverlap="1" wp14:anchorId="7461548A" wp14:editId="54F51E54">
                 <wp:simplePos x="0" y="0"/>
                 <wp:positionH relativeFrom="column">
                   <wp:posOffset>-38100</wp:posOffset>
@@ -1275,7 +2235,7 @@
           </mc:Choice>
           <mc:Fallback>
             <w:pict>
-              <v:shape w14:anchorId="68BE879C" id="Straight Arrow Connector 12" o:spid="_x0000_s1026" type="#_x0000_t32" style="position:absolute;margin-left:-3pt;margin-top:135pt;width:59.25pt;height:46.5pt;flip:x;z-index:251669504;visibility:visible;mso-wrap-style:square;mso-wrap-distance-left:9pt;mso-wrap-distance-top:0;mso-wrap-distance-right:9pt;mso-wrap-distance-bottom:0;mso-position-horizontal:absolute;mso-position-horizontal-relative:text;mso-position-vertical:absolute;mso-position-vertical-relative:text" o:gfxdata="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" strokecolor="#5b9bd5 [3204]" strokeweight=".5pt">
+              <v:shape w14:anchorId="226CF79C" id="Straight Arrow Connector 12" o:spid="_x0000_s1026" type="#_x0000_t32" style="position:absolute;margin-left:-3pt;margin-top:135pt;width:59.25pt;height:46.5pt;flip:x;z-index:251669504;visibility:visible;mso-wrap-style:square;mso-wrap-distance-left:9pt;mso-wrap-distance-top:0;mso-wrap-distance-right:9pt;mso-wrap-distance-bottom:0;mso-position-horizontal:absolute;mso-position-horizontal-relative:text;mso-position-vertical:absolute;mso-position-vertical-relative:text" o:gfxdata="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" strokecolor="#5b9bd5 [3204]" strokeweight=".5pt">
                 <v:stroke endarrow="block" joinstyle="miter"/>
               </v:shape>
             </w:pict>
@@ -1289,211 +2249,7 @@
         <mc:AlternateContent>
           <mc:Choice Requires="wps">
             <w:drawing>
-              <wp:anchor distT="0" distB="0" distL="114300" distR="114300" simplePos="0" relativeHeight="251668480" behindDoc="0" locked="0" layoutInCell="1" allowOverlap="1" wp14:anchorId="1297CAA0" wp14:editId="6445100C">
-                <wp:simplePos x="0" y="0"/>
-                <wp:positionH relativeFrom="column">
-                  <wp:posOffset>2962274</wp:posOffset>
-                </wp:positionH>
-                <wp:positionV relativeFrom="paragraph">
-                  <wp:posOffset>457200</wp:posOffset>
-                </wp:positionV>
-                <wp:extent cx="2314575" cy="514350"/>
-                <wp:effectExtent l="0" t="0" r="66675" b="76200"/>
-                <wp:wrapNone/>
-                <wp:docPr id="11" name="Straight Arrow Connector 11"/>
-                <wp:cNvGraphicFramePr/>
-                <a:graphic xmlns:a="http://schemas.openxmlformats.org/drawingml/2006/main">
-                  <a:graphicData uri="http://schemas.microsoft.com/office/word/2010/wordprocessingShape">
-                    <wps:wsp>
-                      <wps:cNvCnPr/>
-                      <wps:spPr>
-                        <a:xfrm>
-                          <a:off x="0" y="0"/>
-                          <a:ext cx="2314575" cy="514350"/>
-                        </a:xfrm>
-                        <a:prstGeom prst="straightConnector1">
-                          <a:avLst/>
-                        </a:prstGeom>
-                        <a:ln>
-                          <a:tailEnd type="triangle"/>
-                        </a:ln>
-                      </wps:spPr>
-                      <wps:style>
-                        <a:lnRef idx="1">
-                          <a:schemeClr val="accent1"/>
-                        </a:lnRef>
-                        <a:fillRef idx="0">
-                          <a:schemeClr val="accent1"/>
-                        </a:fillRef>
-                        <a:effectRef idx="0">
-                          <a:schemeClr val="accent1"/>
-                        </a:effectRef>
-                        <a:fontRef idx="minor">
-                          <a:schemeClr val="tx1"/>
-                        </a:fontRef>
-                      </wps:style>
-                      <wps:bodyPr/>
-                    </wps:wsp>
-                  </a:graphicData>
-                </a:graphic>
-              </wp:anchor>
-            </w:drawing>
-          </mc:Choice>
-          <mc:Fallback>
-            <w:pict>
-              <v:shape w14:anchorId="0AB1851F" id="Straight Arrow Connector 11" o:spid="_x0000_s1026" type="#_x0000_t32" style="position:absolute;margin-left:233.25pt;margin-top:36pt;width:182.25pt;height:40.5pt;z-index:251668480;visibility:visible;mso-wrap-style:square;mso-wrap-distance-left:9pt;mso-wrap-distance-top:0;mso-wrap-distance-right:9pt;mso-wrap-distance-bottom:0;mso-position-horizontal:absolute;mso-position-horizontal-relative:text;mso-position-vertical:absolute;mso-position-vertical-relative:text" o:gfxdata="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" strokecolor="#5b9bd5 [3204]" strokeweight=".5pt">
-                <v:stroke endarrow="block" joinstyle="miter"/>
-              </v:shape>
-            </w:pict>
-          </mc:Fallback>
-        </mc:AlternateContent>
-      </w:r>
-      <w:r>
-        <w:rPr>
-          <w:noProof/>
-        </w:rPr>
-        <mc:AlternateContent>
-          <mc:Choice Requires="wps">
-            <w:drawing>
-              <wp:anchor distT="0" distB="0" distL="114300" distR="114300" simplePos="0" relativeHeight="251667456" behindDoc="0" locked="0" layoutInCell="1" allowOverlap="1" wp14:anchorId="488597D7" wp14:editId="481EFA22">
-                <wp:simplePos x="0" y="0"/>
-                <wp:positionH relativeFrom="column">
-                  <wp:posOffset>704850</wp:posOffset>
-                </wp:positionH>
-                <wp:positionV relativeFrom="paragraph">
-                  <wp:posOffset>428625</wp:posOffset>
-                </wp:positionV>
-                <wp:extent cx="2238375" cy="581025"/>
-                <wp:effectExtent l="38100" t="0" r="28575" b="66675"/>
-                <wp:wrapNone/>
-                <wp:docPr id="10" name="Straight Arrow Connector 10"/>
-                <wp:cNvGraphicFramePr/>
-                <a:graphic xmlns:a="http://schemas.openxmlformats.org/drawingml/2006/main">
-                  <a:graphicData uri="http://schemas.microsoft.com/office/word/2010/wordprocessingShape">
-                    <wps:wsp>
-                      <wps:cNvCnPr/>
-                      <wps:spPr>
-                        <a:xfrm flipH="1">
-                          <a:off x="0" y="0"/>
-                          <a:ext cx="2238375" cy="581025"/>
-                        </a:xfrm>
-                        <a:prstGeom prst="straightConnector1">
-                          <a:avLst/>
-                        </a:prstGeom>
-                        <a:ln>
-                          <a:tailEnd type="triangle"/>
-                        </a:ln>
-                      </wps:spPr>
-                      <wps:style>
-                        <a:lnRef idx="1">
-                          <a:schemeClr val="accent1"/>
-                        </a:lnRef>
-                        <a:fillRef idx="0">
-                          <a:schemeClr val="accent1"/>
-                        </a:fillRef>
-                        <a:effectRef idx="0">
-                          <a:schemeClr val="accent1"/>
-                        </a:effectRef>
-                        <a:fontRef idx="minor">
-                          <a:schemeClr val="tx1"/>
-                        </a:fontRef>
-                      </wps:style>
-                      <wps:bodyPr/>
-                    </wps:wsp>
-                  </a:graphicData>
-                </a:graphic>
-              </wp:anchor>
-            </w:drawing>
-          </mc:Choice>
-          <mc:Fallback>
-            <w:pict>
-              <v:shape w14:anchorId="60F4DBDE" id="Straight Arrow Connector 10" o:spid="_x0000_s1026" type="#_x0000_t32" style="position:absolute;margin-left:55.5pt;margin-top:33.75pt;width:176.25pt;height:45.75pt;flip:x;z-index:251667456;visibility:visible;mso-wrap-style:square;mso-wrap-distance-left:9pt;mso-wrap-distance-top:0;mso-wrap-distance-right:9pt;mso-wrap-distance-bottom:0;mso-position-horizontal:absolute;mso-position-horizontal-relative:text;mso-position-vertical:absolute;mso-position-vertical-relative:text" o:gfxdata="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" strokecolor="#5b9bd5 [3204]" strokeweight=".5pt">
-                <v:stroke endarrow="block" joinstyle="miter"/>
-              </v:shape>
-            </w:pict>
-          </mc:Fallback>
-        </mc:AlternateContent>
-      </w:r>
-      <w:r>
-        <w:rPr>
-          <w:noProof/>
-        </w:rPr>
-        <mc:AlternateContent>
-          <mc:Choice Requires="wps">
-            <w:drawing>
-              <wp:anchor distT="0" distB="0" distL="114300" distR="114300" simplePos="0" relativeHeight="251666432" behindDoc="0" locked="0" layoutInCell="1" allowOverlap="1" wp14:anchorId="676EBAD3" wp14:editId="1E020DA4">
-                <wp:simplePos x="0" y="0"/>
-                <wp:positionH relativeFrom="column">
-                  <wp:posOffset>2887981</wp:posOffset>
-                </wp:positionH>
-                <wp:positionV relativeFrom="paragraph">
-                  <wp:posOffset>419100</wp:posOffset>
-                </wp:positionV>
-                <wp:extent cx="45719" cy="552450"/>
-                <wp:effectExtent l="38100" t="0" r="50165" b="57150"/>
-                <wp:wrapNone/>
-                <wp:docPr id="9" name="Straight Arrow Connector 9"/>
-                <wp:cNvGraphicFramePr/>
-                <a:graphic xmlns:a="http://schemas.openxmlformats.org/drawingml/2006/main">
-                  <a:graphicData uri="http://schemas.microsoft.com/office/word/2010/wordprocessingShape">
-                    <wps:wsp>
-                      <wps:cNvCnPr/>
-                      <wps:spPr>
-                        <a:xfrm flipH="1">
-                          <a:off x="0" y="0"/>
-                          <a:ext cx="45719" cy="552450"/>
-                        </a:xfrm>
-                        <a:prstGeom prst="straightConnector1">
-                          <a:avLst/>
-                        </a:prstGeom>
-                        <a:ln>
-                          <a:tailEnd type="triangle"/>
-                        </a:ln>
-                      </wps:spPr>
-                      <wps:style>
-                        <a:lnRef idx="1">
-                          <a:schemeClr val="accent1"/>
-                        </a:lnRef>
-                        <a:fillRef idx="0">
-                          <a:schemeClr val="accent1"/>
-                        </a:fillRef>
-                        <a:effectRef idx="0">
-                          <a:schemeClr val="accent1"/>
-                        </a:effectRef>
-                        <a:fontRef idx="minor">
-                          <a:schemeClr val="tx1"/>
-                        </a:fontRef>
-                      </wps:style>
-                      <wps:bodyPr/>
-                    </wps:wsp>
-                  </a:graphicData>
-                </a:graphic>
-                <wp14:sizeRelH relativeFrom="margin">
-                  <wp14:pctWidth>0</wp14:pctWidth>
-                </wp14:sizeRelH>
-                <wp14:sizeRelV relativeFrom="margin">
-                  <wp14:pctHeight>0</wp14:pctHeight>
-                </wp14:sizeRelV>
-              </wp:anchor>
-            </w:drawing>
-          </mc:Choice>
-          <mc:Fallback>
-            <w:pict>
-              <v:shape w14:anchorId="60256DF0" id="Straight Arrow Connector 9" o:spid="_x0000_s1026" type="#_x0000_t32" style="position:absolute;margin-left:227.4pt;margin-top:33pt;width:3.6pt;height:43.5pt;flip:x;z-index:251666432;visibility:visible;mso-wrap-style:square;mso-width-percent:0;mso-height-percent:0;mso-wrap-distance-left:9pt;mso-wrap-distance-top:0;mso-wrap-distance-right:9pt;mso-wrap-distance-bottom:0;mso-position-horizontal:absolute;mso-position-horizontal-relative:text;mso-position-vertical:absolute;mso-position-vertical-relative:text;mso-width-percent:0;mso-height-percent:0;mso-width-relative:margin;mso-height-relative:margin" o:gfxdata="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" strokecolor="#5b9bd5 [3204]" strokeweight=".5pt">
-                <v:stroke endarrow="block" joinstyle="miter"/>
-              </v:shape>
-            </w:pict>
-          </mc:Fallback>
-        </mc:AlternateContent>
-      </w:r>
-      <w:r>
-        <w:rPr>
-          <w:noProof/>
-        </w:rPr>
-        <mc:AlternateContent>
-          <mc:Choice Requires="wps">
-            <w:drawing>
-              <wp:anchor distT="0" distB="0" distL="114300" distR="114300" simplePos="0" relativeHeight="251664384" behindDoc="0" locked="0" layoutInCell="1" allowOverlap="1">
+              <wp:anchor distT="0" distB="0" distL="114300" distR="114300" simplePos="0" relativeHeight="251664384" behindDoc="0" locked="0" layoutInCell="1" allowOverlap="1" wp14:anchorId="43571DC1" wp14:editId="001D5B52">
                 <wp:simplePos x="0" y="0"/>
                 <wp:positionH relativeFrom="column">
                   <wp:posOffset>847725</wp:posOffset>
@@ -1585,7 +2341,7 @@
         <mc:AlternateContent>
           <mc:Choice Requires="wps">
             <w:drawing>
-              <wp:anchor distT="0" distB="0" distL="114300" distR="114300" simplePos="0" relativeHeight="251663360" behindDoc="0" locked="0" layoutInCell="1" allowOverlap="1">
+              <wp:anchor distT="0" distB="0" distL="114300" distR="114300" simplePos="0" relativeHeight="251663360" behindDoc="0" locked="0" layoutInCell="1" allowOverlap="1" wp14:anchorId="014502FA" wp14:editId="4F8FEE6A">
                 <wp:simplePos x="0" y="0"/>
                 <wp:positionH relativeFrom="column">
                   <wp:posOffset>-495300</wp:posOffset>
@@ -1677,7 +2433,7 @@
         <mc:AlternateContent>
           <mc:Choice Requires="wps">
             <w:drawing>
-              <wp:anchor distT="0" distB="0" distL="114300" distR="114300" simplePos="0" relativeHeight="251662336" behindDoc="0" locked="0" layoutInCell="1" allowOverlap="1" wp14:anchorId="5AFBB01D" wp14:editId="04A02EAB">
+              <wp:anchor distT="0" distB="0" distL="114300" distR="114300" simplePos="0" relativeHeight="251662336" behindDoc="0" locked="0" layoutInCell="1" allowOverlap="1" wp14:anchorId="5FBA2632" wp14:editId="0358287B">
                 <wp:simplePos x="0" y="0"/>
                 <wp:positionH relativeFrom="column">
                   <wp:posOffset>4257675</wp:posOffset>
@@ -1769,7 +2525,7 @@
         <mc:AlternateContent>
           <mc:Choice Requires="wps">
             <w:drawing>
-              <wp:anchor distT="0" distB="0" distL="114300" distR="114300" simplePos="0" relativeHeight="251661312" behindDoc="0" locked="0" layoutInCell="1" allowOverlap="1" wp14:anchorId="58AC8411" wp14:editId="6D536135">
+              <wp:anchor distT="0" distB="0" distL="114300" distR="114300" simplePos="0" relativeHeight="251661312" behindDoc="0" locked="0" layoutInCell="1" allowOverlap="1" wp14:anchorId="6815A1C4" wp14:editId="20EBC70E">
                 <wp:simplePos x="0" y="0"/>
                 <wp:positionH relativeFrom="column">
                   <wp:posOffset>2009775</wp:posOffset>
@@ -1835,7 +2591,7 @@
           </mc:Choice>
           <mc:Fallback>
             <w:pict>
-              <v:roundrect w14:anchorId="58AC8411" id="Rounded Rectangle 3" o:spid="_x0000_s1036" style="position:absolute;margin-left:158.25pt;margin-top:77.25pt;width:141pt;height:59.25pt;z-index:251661312;visibility:visible;mso-wrap-style:square;mso-wrap-distance-left:9pt;mso-wrap-distance-top:0;mso-wrap-distance-right:9pt;mso-wrap-distance-bottom:0;mso-position-horizontal:absolute;mso-position-horizontal-relative:text;mso-position-vertical:absolute;mso-position-vertical-relative:text;v-text-anchor:middle" arcsize="10923f" o:gfxdata="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" fillcolor="white [3201]" strokecolor="#70ad47 [3209]" strokeweight="1pt">
+              <v:roundrect w14:anchorId="6815A1C4" id="Rounded Rectangle 3" o:spid="_x0000_s1041" style="position:absolute;margin-left:158.25pt;margin-top:77.25pt;width:141pt;height:59.25pt;z-index:251661312;visibility:visible;mso-wrap-style:square;mso-wrap-distance-left:9pt;mso-wrap-distance-top:0;mso-wrap-distance-right:9pt;mso-wrap-distance-bottom:0;mso-position-horizontal:absolute;mso-position-horizontal-relative:text;mso-position-vertical:absolute;mso-position-vertical-relative:text;v-text-anchor:middle" arcsize="10923f" o:gfxdata="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" fillcolor="white [3201]" strokecolor="#70ad47 [3209]" strokeweight="1pt">
                 <v:stroke joinstyle="miter"/>
                 <v:textbox>
                   <w:txbxContent>
@@ -1849,105 +2605,6 @@
                     </w:p>
                   </w:txbxContent>
                 </v:textbox>
-              </v:roundrect>
-            </w:pict>
-          </mc:Fallback>
-        </mc:AlternateContent>
-      </w:r>
-      <w:r>
-        <w:rPr>
-          <w:noProof/>
-        </w:rPr>
-        <mc:AlternateContent>
-          <mc:Choice Requires="wps">
-            <w:drawing>
-              <wp:anchor distT="0" distB="0" distL="114300" distR="114300" simplePos="0" relativeHeight="251659264" behindDoc="0" locked="0" layoutInCell="1" allowOverlap="1" wp14:anchorId="32C510B6" wp14:editId="4D1EE3AB">
-                <wp:simplePos x="0" y="0"/>
-                <wp:positionH relativeFrom="margin">
-                  <wp:align>center</wp:align>
-                </wp:positionH>
-                <wp:positionV relativeFrom="paragraph">
-                  <wp:posOffset>-180975</wp:posOffset>
-                </wp:positionV>
-                <wp:extent cx="1952625" cy="581025"/>
-                <wp:effectExtent l="0" t="0" r="28575" b="28575"/>
-                <wp:wrapNone/>
-                <wp:docPr id="1" name="Rounded Rectangle 1"/>
-                <wp:cNvGraphicFramePr/>
-                <a:graphic xmlns:a="http://schemas.openxmlformats.org/drawingml/2006/main">
-                  <a:graphicData uri="http://schemas.microsoft.com/office/word/2010/wordprocessingShape">
-                    <wps:wsp>
-                      <wps:cNvSpPr/>
-                      <wps:spPr>
-                        <a:xfrm>
-                          <a:off x="0" y="0"/>
-                          <a:ext cx="1952625" cy="581025"/>
-                        </a:xfrm>
-                        <a:prstGeom prst="roundRect">
-                          <a:avLst/>
-                        </a:prstGeom>
-                      </wps:spPr>
-                      <wps:style>
-                        <a:lnRef idx="2">
-                          <a:schemeClr val="accent6"/>
-                        </a:lnRef>
-                        <a:fillRef idx="1">
-                          <a:schemeClr val="lt1"/>
-                        </a:fillRef>
-                        <a:effectRef idx="0">
-                          <a:schemeClr val="accent6"/>
-                        </a:effectRef>
-                        <a:fontRef idx="minor">
-                          <a:schemeClr val="dk1"/>
-                        </a:fontRef>
-                      </wps:style>
-                      <wps:txbx>
-                        <w:txbxContent>
-                          <w:p>
-                            <w:pPr>
-                              <w:jc w:val="center"/>
-                            </w:pPr>
-                            <w:r>
-                              <w:t>ADMIN</w:t>
-                            </w:r>
-                          </w:p>
-                        </w:txbxContent>
-                      </wps:txbx>
-                      <wps:bodyPr rot="0" spcFirstLastPara="0" vertOverflow="overflow" horzOverflow="overflow" vert="horz" wrap="square" lIns="91440" tIns="45720" rIns="91440" bIns="45720" numCol="1" spcCol="0" rtlCol="0" fromWordArt="0" anchor="ctr" anchorCtr="0" forceAA="0" compatLnSpc="1">
-                        <a:prstTxWarp prst="textNoShape">
-                          <a:avLst/>
-                        </a:prstTxWarp>
-                        <a:noAutofit/>
-                      </wps:bodyPr>
-                    </wps:wsp>
-                  </a:graphicData>
-                </a:graphic>
-                <wp14:sizeRelH relativeFrom="margin">
-                  <wp14:pctWidth>0</wp14:pctWidth>
-                </wp14:sizeRelH>
-                <wp14:sizeRelV relativeFrom="margin">
-                  <wp14:pctHeight>0</wp14:pctHeight>
-                </wp14:sizeRelV>
-              </wp:anchor>
-            </w:drawing>
-          </mc:Choice>
-          <mc:Fallback>
-            <w:pict>
-              <v:roundrect w14:anchorId="32C510B6" id="Rounded Rectangle 1" o:spid="_x0000_s1037" style="position:absolute;margin-left:0;margin-top:-14.25pt;width:153.75pt;height:45.75pt;z-index:251659264;visibility:visible;mso-wrap-style:square;mso-width-percent:0;mso-height-percent:0;mso-wrap-distance-left:9pt;mso-wrap-distance-top:0;mso-wrap-distance-right:9pt;mso-wrap-distance-bottom:0;mso-position-horizontal:center;mso-position-horizontal-relative:margin;mso-position-vertical:absolute;mso-position-vertical-relative:text;mso-width-percent:0;mso-height-percent:0;mso-width-relative:margin;mso-height-relative:margin;v-text-anchor:middle" arcsize="10923f" o:gfxdata="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" fillcolor="white [3201]" strokecolor="#70ad47 [3209]" strokeweight="1pt">
-                <v:stroke joinstyle="miter"/>
-                <v:textbox>
-                  <w:txbxContent>
-                    <w:p>
-                      <w:pPr>
-                        <w:jc w:val="center"/>
-                      </w:pPr>
-                      <w:r>
-                        <w:t>ADMIN</w:t>
-                      </w:r>
-                    </w:p>
-                  </w:txbxContent>
-                </v:textbox>
-                <w10:wrap anchorx="margin"/>
               </v:roundrect>
             </w:pict>
           </mc:Fallback>

</xml_diff>